<commit_message>
prepare editor cover letter
</commit_message>
<xml_diff>
--- a/manuscript/2021-03-31_submission_rev1/cover_letter.docx
+++ b/manuscript/2021-03-31_submission_rev1/cover_letter.docx
@@ -146,6 +146,7 @@
       </w:pPr>
       <w:r>
         <w:rPr/>
+        <w:t xml:space="preserve">In regard to reproducibility and replicability of our work, a repository is already available containing all the methods and data used in the current work. This repository is currently private in wait for the status of the current submission or the request by the Journal. </w:t>
       </w:r>
     </w:p>
     <w:p>
@@ -156,7 +157,7 @@
       </w:pPr>
       <w:r>
         <w:rPr/>
-        <w:t xml:space="preserve">In regard to reproducibility and replicability of our work, a repository is already available containing all the methods and data used in the current work. This repository is currently private in wait for the status of the current submission or the request by the Journal. In addition to this, we are now aiming to prepare a submission for Data in Brief, as we highly encourage and support the reproducibility of academic work. </w:t>
+        <w:t>Our current work is part of a general methodology that we are studying for calibration maintenance, and so we aim to prepare a MethodsX paper in the near future gathering the methodology for this purpose. As mentioned in our first submission, the option for Data in Brief is currently under consideration of the researchers who directly made the measurements.</w:t>
       </w:r>
     </w:p>
     <w:p>
@@ -186,11 +187,7 @@
       </w:pPr>
       <w:r>
         <w:rPr/>
-        <w:t>V</w:t>
-      </w:r>
-      <w:r>
-        <w:rPr/>
-        <w:t>aleria Fonseca Diaz</w:t>
+        <w:t>Valeria Fonseca Diaz</w:t>
       </w:r>
     </w:p>
     <w:p>

</xml_diff>